<commit_message>
Ongoing work on AutoLoginMiddleware
</commit_message>
<xml_diff>
--- a/ExecuteTestSqlPowerShellScript.docx
+++ b/ExecuteTestSqlPowerShellScript.docx
@@ -67,32 +67,46 @@
       </w:r>
       <w:proofErr w:type="spellEnd"/>
       <w:r>
-        <w:t>, you can store test parameters and expected JSON output in a _</w:t>
+        <w:t xml:space="preserve">, you can store test parameters and expected JSON output in a </w:t>
+      </w:r>
+      <w:proofErr w:type="gramStart"/>
+      <w:r>
+        <w:t>_</w:t>
+      </w:r>
+      <w:r>
+        <w:t>.</w:t>
       </w:r>
       <w:proofErr w:type="spellStart"/>
       <w:r>
-        <w:t>maintenance.TestJson</w:t>
-      </w:r>
-      <w:proofErr w:type="spellEnd"/>
-      <w:r>
-        <w:t xml:space="preserve"> table.  The expected JSON can be generated in any way; however, one convenient approach is to use SQL Server queries with the FOR JSON clause and to save the entire test record with the </w:t>
-      </w:r>
-      <w:proofErr w:type="spellStart"/>
-      <w:r>
-        <w:t>EDennis</w:t>
-      </w:r>
-      <w:proofErr w:type="spellEnd"/>
-      <w:r>
-        <w:t xml:space="preserve"> _</w:t>
-      </w:r>
-      <w:proofErr w:type="spellStart"/>
-      <w:proofErr w:type="gramStart"/>
-      <w:r>
-        <w:t>maintenance.SaveTestJson</w:t>
+        <w:t>TestJson</w:t>
       </w:r>
       <w:proofErr w:type="spellEnd"/>
       <w:proofErr w:type="gramEnd"/>
       <w:r>
+        <w:t xml:space="preserve"> table.  The expected JSON can be generated in any way; however, one convenient approach is to use SQL Server queries with the FOR JSON clause and to save the entire test record with the </w:t>
+      </w:r>
+      <w:proofErr w:type="spellStart"/>
+      <w:r>
+        <w:t>EDennis</w:t>
+      </w:r>
+      <w:proofErr w:type="spellEnd"/>
+      <w:r>
+        <w:t xml:space="preserve"> </w:t>
+      </w:r>
+      <w:proofErr w:type="gramStart"/>
+      <w:r>
+        <w:t>_</w:t>
+      </w:r>
+      <w:r>
+        <w:t>.</w:t>
+      </w:r>
+      <w:proofErr w:type="spellStart"/>
+      <w:r>
+        <w:t>SaveTestJson</w:t>
+      </w:r>
+      <w:proofErr w:type="spellEnd"/>
+      <w:proofErr w:type="gramEnd"/>
+      <w:r>
         <w:t xml:space="preserve"> stored procedure.  Using this approach, you can create .SQL files (in your test project) that generate the test parameters and expected JSON.  </w:t>
       </w:r>
     </w:p>
@@ -125,8 +139,6 @@
       <w:r>
         <w:t>on different developer PCs.  To address these issues,</w:t>
       </w:r>
-      <w:bookmarkStart w:id="0" w:name="_GoBack"/>
-      <w:bookmarkEnd w:id="0"/>
       <w:r>
         <w:t xml:space="preserve"> I developed a PowerShell script</w:t>
       </w:r>
@@ -518,7 +530,7 @@
           <w:szCs w:val="18"/>
           <w:shd w:val="clear" w:color="auto" w:fill="000000"/>
         </w:rPr>
-        <w:t xml:space="preserve"> -database "</w:t>
+        <w:t xml:space="preserve"> -</w:t>
       </w:r>
       <w:proofErr w:type="spellStart"/>
       <w:r>
@@ -529,7 +541,7 @@
           <w:szCs w:val="18"/>
           <w:shd w:val="clear" w:color="auto" w:fill="000000"/>
         </w:rPr>
-        <w:t>MyDatabase</w:t>
+        <w:t>showSuccesses</w:t>
       </w:r>
       <w:proofErr w:type="spellEnd"/>
       <w:r>
@@ -540,302 +552,262 @@
           <w:szCs w:val="18"/>
           <w:shd w:val="clear" w:color="auto" w:fill="000000"/>
         </w:rPr>
-        <w:t>" -</w:t>
+        <w:t xml:space="preserve"> $false</w:t>
+      </w:r>
+    </w:p>
+    <w:p>
+      <w:pPr>
+        <w:shd w:val="clear" w:color="auto" w:fill="FFFFFF"/>
+        <w:spacing w:after="0" w:line="240" w:lineRule="auto"/>
+        <w:rPr>
+          <w:rFonts w:ascii="Calibri" w:eastAsia="Times New Roman" w:hAnsi="Calibri" w:cs="Calibri"/>
+          <w:color w:val="212121"/>
+        </w:rPr>
+      </w:pPr>
+      <w:r>
+        <w:rPr>
+          <w:rFonts w:ascii="Calibri" w:eastAsia="Times New Roman" w:hAnsi="Calibri" w:cs="Calibri"/>
+          <w:color w:val="1F497D"/>
+        </w:rPr>
+        <w:t> </w:t>
+      </w:r>
+    </w:p>
+    <w:p>
+      <w:pPr>
+        <w:shd w:val="clear" w:color="auto" w:fill="FFFFFF"/>
+        <w:spacing w:after="0" w:line="240" w:lineRule="auto"/>
+        <w:rPr>
+          <w:rFonts w:ascii="Calibri" w:eastAsia="Times New Roman" w:hAnsi="Calibri" w:cs="Calibri"/>
+          <w:color w:val="212121"/>
+        </w:rPr>
+      </w:pPr>
+      <w:r>
+        <w:rPr>
+          <w:rFonts w:ascii="Calibri" w:eastAsia="Times New Roman" w:hAnsi="Calibri" w:cs="Calibri"/>
+          <w:color w:val="1F497D"/>
+        </w:rPr>
+        <w:t> </w:t>
+      </w:r>
+    </w:p>
+    <w:p>
+      <w:pPr>
+        <w:shd w:val="clear" w:color="auto" w:fill="FFFFFF"/>
+        <w:spacing w:after="0" w:line="240" w:lineRule="auto"/>
+        <w:rPr>
+          <w:rFonts w:ascii="Calibri" w:eastAsia="Times New Roman" w:hAnsi="Calibri" w:cs="Calibri"/>
+          <w:color w:val="212121"/>
+        </w:rPr>
+      </w:pPr>
+      <w:r>
+        <w:rPr>
+          <w:rFonts w:ascii="Lucida Console" w:eastAsia="Times New Roman" w:hAnsi="Lucida Console" w:cs="Calibri"/>
+          <w:color w:val="006400"/>
+          <w:sz w:val="18"/>
+          <w:szCs w:val="18"/>
+        </w:rPr>
+        <w:t># #######################################################</w:t>
+      </w:r>
+    </w:p>
+    <w:p>
+      <w:pPr>
+        <w:shd w:val="clear" w:color="auto" w:fill="FFFFFF"/>
+        <w:spacing w:after="0" w:line="240" w:lineRule="auto"/>
+        <w:rPr>
+          <w:rFonts w:ascii="Calibri" w:eastAsia="Times New Roman" w:hAnsi="Calibri" w:cs="Calibri"/>
+          <w:color w:val="212121"/>
+        </w:rPr>
+      </w:pPr>
+      <w:r>
+        <w:rPr>
+          <w:rFonts w:ascii="Lucida Console" w:eastAsia="Times New Roman" w:hAnsi="Lucida Console" w:cs="Calibri"/>
+          <w:color w:val="006400"/>
+          <w:sz w:val="18"/>
+          <w:szCs w:val="18"/>
+        </w:rPr>
+        <w:t>#</w:t>
+      </w:r>
+    </w:p>
+    <w:p>
+      <w:pPr>
+        <w:shd w:val="clear" w:color="auto" w:fill="FFFFFF"/>
+        <w:spacing w:after="0" w:line="240" w:lineRule="auto"/>
+        <w:rPr>
+          <w:rFonts w:ascii="Calibri" w:eastAsia="Times New Roman" w:hAnsi="Calibri" w:cs="Calibri"/>
+          <w:color w:val="212121"/>
+        </w:rPr>
+      </w:pPr>
+      <w:r>
+        <w:rPr>
+          <w:rFonts w:ascii="Lucida Console" w:eastAsia="Times New Roman" w:hAnsi="Lucida Console" w:cs="Calibri"/>
+          <w:color w:val="006400"/>
+          <w:sz w:val="18"/>
+          <w:szCs w:val="18"/>
+        </w:rPr>
+        <w:t># Author: Dennis Mitchell</w:t>
+      </w:r>
+    </w:p>
+    <w:p>
+      <w:pPr>
+        <w:shd w:val="clear" w:color="auto" w:fill="FFFFFF"/>
+        <w:spacing w:after="0" w:line="240" w:lineRule="auto"/>
+        <w:rPr>
+          <w:rFonts w:ascii="Calibri" w:eastAsia="Times New Roman" w:hAnsi="Calibri" w:cs="Calibri"/>
+          <w:color w:val="212121"/>
+        </w:rPr>
+      </w:pPr>
+      <w:r>
+        <w:rPr>
+          <w:rFonts w:ascii="Lucida Console" w:eastAsia="Times New Roman" w:hAnsi="Lucida Console" w:cs="Calibri"/>
+          <w:color w:val="006400"/>
+          <w:sz w:val="18"/>
+          <w:szCs w:val="18"/>
+        </w:rPr>
+        <w:t># Last Modified: 2018-12-24</w:t>
+      </w:r>
+    </w:p>
+    <w:p>
+      <w:pPr>
+        <w:shd w:val="clear" w:color="auto" w:fill="FFFFFF"/>
+        <w:spacing w:after="0" w:line="240" w:lineRule="auto"/>
+        <w:rPr>
+          <w:rFonts w:ascii="Calibri" w:eastAsia="Times New Roman" w:hAnsi="Calibri" w:cs="Calibri"/>
+          <w:color w:val="212121"/>
+        </w:rPr>
+      </w:pPr>
+      <w:r>
+        <w:rPr>
+          <w:rFonts w:ascii="Lucida Console" w:eastAsia="Times New Roman" w:hAnsi="Lucida Console" w:cs="Calibri"/>
+          <w:color w:val="006400"/>
+          <w:sz w:val="18"/>
+          <w:szCs w:val="18"/>
+        </w:rPr>
+        <w:t># Functionality: Executes all .SQL files in test projects</w:t>
+      </w:r>
+    </w:p>
+    <w:p>
+      <w:pPr>
+        <w:shd w:val="clear" w:color="auto" w:fill="FFFFFF"/>
+        <w:spacing w:after="0" w:line="240" w:lineRule="auto"/>
+        <w:rPr>
+          <w:rFonts w:ascii="Calibri" w:eastAsia="Times New Roman" w:hAnsi="Calibri" w:cs="Calibri"/>
+          <w:color w:val="212121"/>
+        </w:rPr>
+      </w:pPr>
+      <w:r>
+        <w:rPr>
+          <w:rFonts w:ascii="Lucida Console" w:eastAsia="Times New Roman" w:hAnsi="Lucida Console" w:cs="Calibri"/>
+          <w:color w:val="006400"/>
+          <w:sz w:val="18"/>
+          <w:szCs w:val="18"/>
+        </w:rPr>
+        <w:t>#</w:t>
+      </w:r>
+    </w:p>
+    <w:p>
+      <w:pPr>
+        <w:shd w:val="clear" w:color="auto" w:fill="FFFFFF"/>
+        <w:spacing w:after="0" w:line="240" w:lineRule="auto"/>
+        <w:rPr>
+          <w:rFonts w:ascii="Calibri" w:eastAsia="Times New Roman" w:hAnsi="Calibri" w:cs="Calibri"/>
+          <w:color w:val="212121"/>
+        </w:rPr>
+      </w:pPr>
+      <w:r>
+        <w:rPr>
+          <w:rFonts w:ascii="Lucida Console" w:eastAsia="Times New Roman" w:hAnsi="Lucida Console" w:cs="Calibri"/>
+          <w:color w:val="006400"/>
+          <w:sz w:val="18"/>
+          <w:szCs w:val="18"/>
+        </w:rPr>
+        <w:t># #######################################################</w:t>
+      </w:r>
+    </w:p>
+    <w:p>
+      <w:pPr>
+        <w:shd w:val="clear" w:color="auto" w:fill="FFFFFF"/>
+        <w:spacing w:after="0" w:line="240" w:lineRule="auto"/>
+        <w:rPr>
+          <w:rFonts w:ascii="Calibri" w:eastAsia="Times New Roman" w:hAnsi="Calibri" w:cs="Calibri"/>
+          <w:color w:val="212121"/>
+        </w:rPr>
+      </w:pPr>
+      <w:r>
+        <w:rPr>
+          <w:rFonts w:ascii="Lucida Console" w:eastAsia="Times New Roman" w:hAnsi="Lucida Console" w:cs="Calibri"/>
+          <w:color w:val="00008B"/>
+          <w:sz w:val="18"/>
+          <w:szCs w:val="18"/>
+        </w:rPr>
+        <w:t>function</w:t>
+      </w:r>
+      <w:r>
+        <w:rPr>
+          <w:rFonts w:ascii="Lucida Console" w:eastAsia="Times New Roman" w:hAnsi="Lucida Console" w:cs="Calibri"/>
+          <w:color w:val="212121"/>
+          <w:sz w:val="18"/>
+          <w:szCs w:val="18"/>
+        </w:rPr>
+        <w:t> </w:t>
       </w:r>
       <w:proofErr w:type="spellStart"/>
       <w:r>
         <w:rPr>
-          <w:rFonts w:ascii="Consolas" w:eastAsia="Times New Roman" w:hAnsi="Consolas" w:cs="Calibri"/>
-          <w:color w:val="FFFFFF" w:themeColor="background1"/>
-          <w:sz w:val="18"/>
-          <w:szCs w:val="18"/>
-          <w:shd w:val="clear" w:color="auto" w:fill="000000"/>
+          <w:rFonts w:ascii="Lucida Console" w:eastAsia="Times New Roman" w:hAnsi="Lucida Console" w:cs="Calibri"/>
+          <w:color w:val="8A2BE2"/>
+          <w:sz w:val="18"/>
+          <w:szCs w:val="18"/>
+        </w:rPr>
+        <w:t>ExecuteTestSql</w:t>
+      </w:r>
+      <w:proofErr w:type="spellEnd"/>
+      <w:r>
+        <w:rPr>
+          <w:rFonts w:ascii="Lucida Console" w:eastAsia="Times New Roman" w:hAnsi="Lucida Console" w:cs="Calibri"/>
+          <w:color w:val="212121"/>
+          <w:sz w:val="18"/>
+          <w:szCs w:val="18"/>
+        </w:rPr>
+        <w:t>(</w:t>
+      </w:r>
+      <w:r>
+        <w:rPr>
+          <w:rFonts w:ascii="Lucida Console" w:eastAsia="Times New Roman" w:hAnsi="Lucida Console" w:cs="Calibri"/>
+          <w:color w:val="A82D00"/>
+          <w:sz w:val="18"/>
+          <w:szCs w:val="18"/>
+        </w:rPr>
+        <w:t>$</w:t>
+      </w:r>
+      <w:proofErr w:type="spellStart"/>
+      <w:proofErr w:type="gramStart"/>
+      <w:r>
+        <w:rPr>
+          <w:rFonts w:ascii="Lucida Console" w:eastAsia="Times New Roman" w:hAnsi="Lucida Console" w:cs="Calibri"/>
+          <w:color w:val="A82D00"/>
+          <w:sz w:val="18"/>
+          <w:szCs w:val="18"/>
         </w:rPr>
         <w:t>showSuccesses</w:t>
       </w:r>
       <w:proofErr w:type="spellEnd"/>
       <w:r>
         <w:rPr>
-          <w:rFonts w:ascii="Consolas" w:eastAsia="Times New Roman" w:hAnsi="Consolas" w:cs="Calibri"/>
-          <w:color w:val="FFFFFF" w:themeColor="background1"/>
-          <w:sz w:val="18"/>
-          <w:szCs w:val="18"/>
-          <w:shd w:val="clear" w:color="auto" w:fill="000000"/>
-        </w:rPr>
-        <w:t xml:space="preserve"> $false</w:t>
-      </w:r>
-    </w:p>
-    <w:p>
-      <w:pPr>
-        <w:shd w:val="clear" w:color="auto" w:fill="FFFFFF"/>
-        <w:spacing w:after="0" w:line="240" w:lineRule="auto"/>
-        <w:rPr>
-          <w:rFonts w:ascii="Calibri" w:eastAsia="Times New Roman" w:hAnsi="Calibri" w:cs="Calibri"/>
-          <w:color w:val="212121"/>
-        </w:rPr>
-      </w:pPr>
-      <w:r>
-        <w:rPr>
-          <w:rFonts w:ascii="Calibri" w:eastAsia="Times New Roman" w:hAnsi="Calibri" w:cs="Calibri"/>
-          <w:color w:val="1F497D"/>
-        </w:rPr>
-        <w:t> </w:t>
-      </w:r>
-    </w:p>
-    <w:p>
-      <w:pPr>
-        <w:shd w:val="clear" w:color="auto" w:fill="FFFFFF"/>
-        <w:spacing w:after="0" w:line="240" w:lineRule="auto"/>
-        <w:rPr>
-          <w:rFonts w:ascii="Calibri" w:eastAsia="Times New Roman" w:hAnsi="Calibri" w:cs="Calibri"/>
-          <w:color w:val="212121"/>
-        </w:rPr>
-      </w:pPr>
-      <w:r>
-        <w:rPr>
-          <w:rFonts w:ascii="Calibri" w:eastAsia="Times New Roman" w:hAnsi="Calibri" w:cs="Calibri"/>
-          <w:color w:val="1F497D"/>
-        </w:rPr>
-        <w:t> </w:t>
-      </w:r>
-    </w:p>
-    <w:p>
-      <w:pPr>
-        <w:shd w:val="clear" w:color="auto" w:fill="FFFFFF"/>
-        <w:spacing w:after="0" w:line="240" w:lineRule="auto"/>
-        <w:rPr>
-          <w:rFonts w:ascii="Calibri" w:eastAsia="Times New Roman" w:hAnsi="Calibri" w:cs="Calibri"/>
-          <w:color w:val="212121"/>
-        </w:rPr>
-      </w:pPr>
-      <w:r>
-        <w:rPr>
-          <w:rFonts w:ascii="Lucida Console" w:eastAsia="Times New Roman" w:hAnsi="Lucida Console" w:cs="Calibri"/>
-          <w:color w:val="006400"/>
-          <w:sz w:val="18"/>
-          <w:szCs w:val="18"/>
-        </w:rPr>
-        <w:t># #######################################################</w:t>
-      </w:r>
-    </w:p>
-    <w:p>
-      <w:pPr>
-        <w:shd w:val="clear" w:color="auto" w:fill="FFFFFF"/>
-        <w:spacing w:after="0" w:line="240" w:lineRule="auto"/>
-        <w:rPr>
-          <w:rFonts w:ascii="Calibri" w:eastAsia="Times New Roman" w:hAnsi="Calibri" w:cs="Calibri"/>
-          <w:color w:val="212121"/>
-        </w:rPr>
-      </w:pPr>
-      <w:r>
-        <w:rPr>
-          <w:rFonts w:ascii="Lucida Console" w:eastAsia="Times New Roman" w:hAnsi="Lucida Console" w:cs="Calibri"/>
-          <w:color w:val="006400"/>
-          <w:sz w:val="18"/>
-          <w:szCs w:val="18"/>
-        </w:rPr>
-        <w:t>#</w:t>
-      </w:r>
-    </w:p>
-    <w:p>
-      <w:pPr>
-        <w:shd w:val="clear" w:color="auto" w:fill="FFFFFF"/>
-        <w:spacing w:after="0" w:line="240" w:lineRule="auto"/>
-        <w:rPr>
-          <w:rFonts w:ascii="Calibri" w:eastAsia="Times New Roman" w:hAnsi="Calibri" w:cs="Calibri"/>
-          <w:color w:val="212121"/>
-        </w:rPr>
-      </w:pPr>
-      <w:r>
-        <w:rPr>
-          <w:rFonts w:ascii="Lucida Console" w:eastAsia="Times New Roman" w:hAnsi="Lucida Console" w:cs="Calibri"/>
-          <w:color w:val="006400"/>
-          <w:sz w:val="18"/>
-          <w:szCs w:val="18"/>
-        </w:rPr>
-        <w:t># Author: Dennis Mitchell</w:t>
-      </w:r>
-    </w:p>
-    <w:p>
-      <w:pPr>
-        <w:shd w:val="clear" w:color="auto" w:fill="FFFFFF"/>
-        <w:spacing w:after="0" w:line="240" w:lineRule="auto"/>
-        <w:rPr>
-          <w:rFonts w:ascii="Calibri" w:eastAsia="Times New Roman" w:hAnsi="Calibri" w:cs="Calibri"/>
-          <w:color w:val="212121"/>
-        </w:rPr>
-      </w:pPr>
-      <w:r>
-        <w:rPr>
-          <w:rFonts w:ascii="Lucida Console" w:eastAsia="Times New Roman" w:hAnsi="Lucida Console" w:cs="Calibri"/>
-          <w:color w:val="006400"/>
-          <w:sz w:val="18"/>
-          <w:szCs w:val="18"/>
-        </w:rPr>
-        <w:t># Last Modified: 2018-12-24</w:t>
-      </w:r>
-    </w:p>
-    <w:p>
-      <w:pPr>
-        <w:shd w:val="clear" w:color="auto" w:fill="FFFFFF"/>
-        <w:spacing w:after="0" w:line="240" w:lineRule="auto"/>
-        <w:rPr>
-          <w:rFonts w:ascii="Calibri" w:eastAsia="Times New Roman" w:hAnsi="Calibri" w:cs="Calibri"/>
-          <w:color w:val="212121"/>
-        </w:rPr>
-      </w:pPr>
-      <w:r>
-        <w:rPr>
-          <w:rFonts w:ascii="Lucida Console" w:eastAsia="Times New Roman" w:hAnsi="Lucida Console" w:cs="Calibri"/>
-          <w:color w:val="006400"/>
-          <w:sz w:val="18"/>
-          <w:szCs w:val="18"/>
-        </w:rPr>
-        <w:t># Functionality: Executes all .SQL files in test projects</w:t>
-      </w:r>
-    </w:p>
-    <w:p>
-      <w:pPr>
-        <w:shd w:val="clear" w:color="auto" w:fill="FFFFFF"/>
-        <w:spacing w:after="0" w:line="240" w:lineRule="auto"/>
-        <w:rPr>
-          <w:rFonts w:ascii="Calibri" w:eastAsia="Times New Roman" w:hAnsi="Calibri" w:cs="Calibri"/>
-          <w:color w:val="212121"/>
-        </w:rPr>
-      </w:pPr>
-      <w:r>
-        <w:rPr>
-          <w:rFonts w:ascii="Lucida Console" w:eastAsia="Times New Roman" w:hAnsi="Lucida Console" w:cs="Calibri"/>
-          <w:color w:val="006400"/>
-          <w:sz w:val="18"/>
-          <w:szCs w:val="18"/>
-        </w:rPr>
-        <w:t>#</w:t>
-      </w:r>
-    </w:p>
-    <w:p>
-      <w:pPr>
-        <w:shd w:val="clear" w:color="auto" w:fill="FFFFFF"/>
-        <w:spacing w:after="0" w:line="240" w:lineRule="auto"/>
-        <w:rPr>
-          <w:rFonts w:ascii="Calibri" w:eastAsia="Times New Roman" w:hAnsi="Calibri" w:cs="Calibri"/>
-          <w:color w:val="212121"/>
-        </w:rPr>
-      </w:pPr>
-      <w:r>
-        <w:rPr>
-          <w:rFonts w:ascii="Lucida Console" w:eastAsia="Times New Roman" w:hAnsi="Lucida Console" w:cs="Calibri"/>
-          <w:color w:val="006400"/>
-          <w:sz w:val="18"/>
-          <w:szCs w:val="18"/>
-        </w:rPr>
-        <w:t># #######################################################</w:t>
-      </w:r>
-    </w:p>
-    <w:p>
-      <w:pPr>
-        <w:shd w:val="clear" w:color="auto" w:fill="FFFFFF"/>
-        <w:spacing w:after="0" w:line="240" w:lineRule="auto"/>
-        <w:rPr>
-          <w:rFonts w:ascii="Calibri" w:eastAsia="Times New Roman" w:hAnsi="Calibri" w:cs="Calibri"/>
-          <w:color w:val="212121"/>
-        </w:rPr>
-      </w:pPr>
-      <w:r>
-        <w:rPr>
-          <w:rFonts w:ascii="Lucida Console" w:eastAsia="Times New Roman" w:hAnsi="Lucida Console" w:cs="Calibri"/>
-          <w:color w:val="00008B"/>
-          <w:sz w:val="18"/>
-          <w:szCs w:val="18"/>
-        </w:rPr>
-        <w:t>function</w:t>
-      </w:r>
-      <w:r>
-        <w:rPr>
-          <w:rFonts w:ascii="Lucida Console" w:eastAsia="Times New Roman" w:hAnsi="Lucida Console" w:cs="Calibri"/>
-          <w:color w:val="212121"/>
-          <w:sz w:val="18"/>
-          <w:szCs w:val="18"/>
-        </w:rPr>
-        <w:t> </w:t>
-      </w:r>
-      <w:proofErr w:type="spellStart"/>
-      <w:r>
-        <w:rPr>
-          <w:rFonts w:ascii="Lucida Console" w:eastAsia="Times New Roman" w:hAnsi="Lucida Console" w:cs="Calibri"/>
-          <w:color w:val="8A2BE2"/>
-          <w:sz w:val="18"/>
-          <w:szCs w:val="18"/>
-        </w:rPr>
-        <w:t>ExecuteTestSql</w:t>
-      </w:r>
-      <w:proofErr w:type="spellEnd"/>
-      <w:r>
-        <w:rPr>
-          <w:rFonts w:ascii="Lucida Console" w:eastAsia="Times New Roman" w:hAnsi="Lucida Console" w:cs="Calibri"/>
-          <w:color w:val="212121"/>
-          <w:sz w:val="18"/>
-          <w:szCs w:val="18"/>
-        </w:rPr>
-        <w:t>(</w:t>
-      </w:r>
-      <w:r>
-        <w:rPr>
-          <w:rFonts w:ascii="Lucida Console" w:eastAsia="Times New Roman" w:hAnsi="Lucida Console" w:cs="Calibri"/>
-          <w:color w:val="A82D00"/>
-          <w:sz w:val="18"/>
-          <w:szCs w:val="18"/>
-        </w:rPr>
-        <w:t>$</w:t>
-      </w:r>
-      <w:proofErr w:type="gramStart"/>
-      <w:r>
-        <w:rPr>
-          <w:rFonts w:ascii="Lucida Console" w:eastAsia="Times New Roman" w:hAnsi="Lucida Console" w:cs="Calibri"/>
-          <w:color w:val="A82D00"/>
-          <w:sz w:val="18"/>
-          <w:szCs w:val="18"/>
-        </w:rPr>
-        <w:t>database</w:t>
-      </w:r>
-      <w:r>
-        <w:rPr>
-          <w:rFonts w:ascii="Lucida Console" w:eastAsia="Times New Roman" w:hAnsi="Lucida Console" w:cs="Calibri"/>
-          <w:color w:val="696969"/>
-          <w:sz w:val="18"/>
-          <w:szCs w:val="18"/>
-        </w:rPr>
-        <w:t>,</w:t>
-      </w:r>
-      <w:r>
-        <w:rPr>
-          <w:rFonts w:ascii="Lucida Console" w:eastAsia="Times New Roman" w:hAnsi="Lucida Console" w:cs="Calibri"/>
-          <w:color w:val="A82D00"/>
-          <w:sz w:val="18"/>
-          <w:szCs w:val="18"/>
-        </w:rPr>
-        <w:t>$</w:t>
-      </w:r>
-      <w:proofErr w:type="spellStart"/>
+          <w:rFonts w:ascii="Lucida Console" w:eastAsia="Times New Roman" w:hAnsi="Lucida Console" w:cs="Calibri"/>
+          <w:color w:val="212121"/>
+          <w:sz w:val="18"/>
+          <w:szCs w:val="18"/>
+        </w:rPr>
+        <w:t>){</w:t>
+      </w:r>
       <w:proofErr w:type="gramEnd"/>
       <w:r>
         <w:rPr>
           <w:rFonts w:ascii="Lucida Console" w:eastAsia="Times New Roman" w:hAnsi="Lucida Console" w:cs="Calibri"/>
-          <w:color w:val="A82D00"/>
-          <w:sz w:val="18"/>
-          <w:szCs w:val="18"/>
-        </w:rPr>
-        <w:t>showSuccesses</w:t>
-      </w:r>
-      <w:proofErr w:type="spellEnd"/>
-      <w:r>
-        <w:rPr>
-          <w:rFonts w:ascii="Lucida Console" w:eastAsia="Times New Roman" w:hAnsi="Lucida Console" w:cs="Calibri"/>
-          <w:color w:val="212121"/>
-          <w:sz w:val="18"/>
-          <w:szCs w:val="18"/>
-        </w:rPr>
-        <w:t>){    </w:t>
+          <w:color w:val="212121"/>
+          <w:sz w:val="18"/>
+          <w:szCs w:val="18"/>
+        </w:rPr>
+        <w:t>    </w:t>
       </w:r>
     </w:p>
     <w:p>
@@ -1160,27 +1132,7 @@
           <w:sz w:val="18"/>
           <w:szCs w:val="18"/>
         </w:rPr>
-        <w:t>system.</w:t>
-      </w:r>
-      <w:proofErr w:type="gramStart"/>
-      <w:r>
-        <w:rPr>
-          <w:rFonts w:ascii="Lucida Console" w:eastAsia="Times New Roman" w:hAnsi="Lucida Console" w:cs="Calibri"/>
-          <w:color w:val="8A2BE2"/>
-          <w:sz w:val="18"/>
-          <w:szCs w:val="18"/>
-        </w:rPr>
-        <w:t>data.sqlclient</w:t>
-      </w:r>
-      <w:proofErr w:type="gramEnd"/>
-      <w:r>
-        <w:rPr>
-          <w:rFonts w:ascii="Lucida Console" w:eastAsia="Times New Roman" w:hAnsi="Lucida Console" w:cs="Calibri"/>
-          <w:color w:val="8A2BE2"/>
-          <w:sz w:val="18"/>
-          <w:szCs w:val="18"/>
-        </w:rPr>
-        <w:t>.sqlconnection</w:t>
+        <w:t>system.data.sqlclient.sqlconnection</w:t>
       </w:r>
       <w:r>
         <w:rPr>
@@ -1207,8 +1159,10 @@
           <w:sz w:val="18"/>
           <w:szCs w:val="18"/>
         </w:rPr>
-        <w:t>$database</w:t>
-      </w:r>
+        <w:t>master</w:t>
+      </w:r>
+      <w:bookmarkStart w:id="0" w:name="_GoBack"/>
+      <w:bookmarkEnd w:id="0"/>
       <w:r>
         <w:rPr>
           <w:rFonts w:ascii="Lucida Console" w:eastAsia="Times New Roman" w:hAnsi="Lucida Console" w:cs="Calibri"/>
@@ -1568,10 +1522,28 @@
           <w:sz w:val="18"/>
           <w:szCs w:val="18"/>
         </w:rPr>
-        <w:t>"exec _</w:t>
+        <w:t xml:space="preserve">"exec </w:t>
+      </w:r>
+      <w:proofErr w:type="gramStart"/>
+      <w:r>
+        <w:rPr>
+          <w:rFonts w:ascii="Lucida Console" w:eastAsia="Times New Roman" w:hAnsi="Lucida Console" w:cs="Calibri"/>
+          <w:color w:val="8B0000"/>
+          <w:sz w:val="18"/>
+          <w:szCs w:val="18"/>
+        </w:rPr>
+        <w:t>_</w:t>
+      </w:r>
+      <w:r>
+        <w:rPr>
+          <w:rFonts w:ascii="Lucida Console" w:eastAsia="Times New Roman" w:hAnsi="Lucida Console" w:cs="Calibri"/>
+          <w:color w:val="8B0000"/>
+          <w:sz w:val="18"/>
+          <w:szCs w:val="18"/>
+        </w:rPr>
+        <w:t>.</w:t>
       </w:r>
       <w:proofErr w:type="spellStart"/>
-      <w:proofErr w:type="gramStart"/>
       <w:r>
         <w:rPr>
           <w:rFonts w:ascii="Lucida Console" w:eastAsia="Times New Roman" w:hAnsi="Lucida Console" w:cs="Calibri"/>
@@ -1579,7 +1551,7 @@
           <w:sz w:val="18"/>
           <w:szCs w:val="18"/>
         </w:rPr>
-        <w:t>maintenance.TruncateTestJson</w:t>
+        <w:t>TruncateTestJson</w:t>
       </w:r>
       <w:proofErr w:type="spellEnd"/>
       <w:proofErr w:type="gramEnd"/>
@@ -1962,10 +1934,28 @@
           <w:sz w:val="18"/>
           <w:szCs w:val="18"/>
         </w:rPr>
-        <w:t>                from _</w:t>
+        <w:t xml:space="preserve">                from </w:t>
+      </w:r>
+      <w:proofErr w:type="gramStart"/>
+      <w:r>
+        <w:rPr>
+          <w:rFonts w:ascii="Lucida Console" w:eastAsia="Times New Roman" w:hAnsi="Lucida Console" w:cs="Calibri"/>
+          <w:color w:val="8B0000"/>
+          <w:sz w:val="18"/>
+          <w:szCs w:val="18"/>
+        </w:rPr>
+        <w:t>_</w:t>
+      </w:r>
+      <w:r>
+        <w:rPr>
+          <w:rFonts w:ascii="Lucida Console" w:eastAsia="Times New Roman" w:hAnsi="Lucida Console" w:cs="Calibri"/>
+          <w:color w:val="8B0000"/>
+          <w:sz w:val="18"/>
+          <w:szCs w:val="18"/>
+        </w:rPr>
+        <w:t>.</w:t>
       </w:r>
       <w:proofErr w:type="spellStart"/>
-      <w:proofErr w:type="gramStart"/>
       <w:r>
         <w:rPr>
           <w:rFonts w:ascii="Lucida Console" w:eastAsia="Times New Roman" w:hAnsi="Lucida Console" w:cs="Calibri"/>
@@ -1973,7 +1963,7 @@
           <w:sz w:val="18"/>
           <w:szCs w:val="18"/>
         </w:rPr>
-        <w:t>maintenance.TestJson</w:t>
+        <w:t>TestJson</w:t>
       </w:r>
       <w:proofErr w:type="spellEnd"/>
       <w:proofErr w:type="gramEnd"/>
@@ -2044,10 +2034,28 @@
           <w:sz w:val="18"/>
           <w:szCs w:val="18"/>
         </w:rPr>
-        <w:t>                from _</w:t>
+        <w:t xml:space="preserve">                from </w:t>
+      </w:r>
+      <w:proofErr w:type="gramStart"/>
+      <w:r>
+        <w:rPr>
+          <w:rFonts w:ascii="Lucida Console" w:eastAsia="Times New Roman" w:hAnsi="Lucida Console" w:cs="Calibri"/>
+          <w:color w:val="8B0000"/>
+          <w:sz w:val="18"/>
+          <w:szCs w:val="18"/>
+        </w:rPr>
+        <w:t>_</w:t>
+      </w:r>
+      <w:r>
+        <w:rPr>
+          <w:rFonts w:ascii="Lucida Console" w:eastAsia="Times New Roman" w:hAnsi="Lucida Console" w:cs="Calibri"/>
+          <w:color w:val="8B0000"/>
+          <w:sz w:val="18"/>
+          <w:szCs w:val="18"/>
+        </w:rPr>
+        <w:t>.</w:t>
       </w:r>
       <w:proofErr w:type="spellStart"/>
-      <w:proofErr w:type="gramStart"/>
       <w:r>
         <w:rPr>
           <w:rFonts w:ascii="Lucida Console" w:eastAsia="Times New Roman" w:hAnsi="Lucida Console" w:cs="Calibri"/>
@@ -2055,7 +2063,7 @@
           <w:sz w:val="18"/>
           <w:szCs w:val="18"/>
         </w:rPr>
-        <w:t>maintenance.TestJsonHistory</w:t>
+        <w:t>TestJsonHistory</w:t>
       </w:r>
       <w:proofErr w:type="spellEnd"/>
       <w:proofErr w:type="gramEnd"/>
@@ -2426,10 +2434,28 @@
           <w:sz w:val="18"/>
           <w:szCs w:val="18"/>
         </w:rPr>
-        <w:t>        from _</w:t>
+        <w:t xml:space="preserve">        from </w:t>
+      </w:r>
+      <w:proofErr w:type="gramStart"/>
+      <w:r>
+        <w:rPr>
+          <w:rFonts w:ascii="Lucida Console" w:eastAsia="Times New Roman" w:hAnsi="Lucida Console" w:cs="Calibri"/>
+          <w:color w:val="8B0000"/>
+          <w:sz w:val="18"/>
+          <w:szCs w:val="18"/>
+        </w:rPr>
+        <w:t>_</w:t>
+      </w:r>
+      <w:r>
+        <w:rPr>
+          <w:rFonts w:ascii="Lucida Console" w:eastAsia="Times New Roman" w:hAnsi="Lucida Console" w:cs="Calibri"/>
+          <w:color w:val="8B0000"/>
+          <w:sz w:val="18"/>
+          <w:szCs w:val="18"/>
+        </w:rPr>
+        <w:t>.</w:t>
       </w:r>
       <w:proofErr w:type="spellStart"/>
-      <w:proofErr w:type="gramStart"/>
       <w:r>
         <w:rPr>
           <w:rFonts w:ascii="Lucida Console" w:eastAsia="Times New Roman" w:hAnsi="Lucida Console" w:cs="Calibri"/>
@@ -2437,7 +2463,7 @@
           <w:sz w:val="18"/>
           <w:szCs w:val="18"/>
         </w:rPr>
-        <w:t>maintenance.TestJson</w:t>
+        <w:t>TestJson</w:t>
       </w:r>
       <w:proofErr w:type="spellEnd"/>
       <w:proofErr w:type="gramEnd"/>

</xml_diff>